<commit_message>
Collapsed ASA categories, started changing table to only get expected death rate for pd 39
</commit_message>
<xml_diff>
--- a/Project2/Reports/Report notes.docx
+++ b/Project2/Reports/Report notes.docx
@@ -24,6 +24,9 @@
       <w:r>
         <w:t xml:space="preserve"> = 2</w:t>
       </w:r>
+      <w:r>
+        <w:t>, categorized ASA into 1/2/3 and 4/5 b/c no deaths in ASA=1 group</w:t>
+      </w:r>
     </w:p>
     <w:p>
       <w:r>
@@ -45,62 +48,85 @@
     </w:p>
     <w:p>
       <w:r>
-        <w:t xml:space="preserve">Modeled logistic regressions for death30 ~ </w:t>
+        <w:t xml:space="preserve">Note: hospital 30 does not have expected death rates in table 2 b/c it had no BMI values for most recent </w:t>
       </w:r>
       <w:proofErr w:type="spellStart"/>
-      <w:r>
-        <w:t>proced</w:t>
+      <w:proofErr w:type="gramStart"/>
+      <w:r>
+        <w:t>pd</w:t>
       </w:r>
       <w:proofErr w:type="spellEnd"/>
-      <w:r>
-        <w:t xml:space="preserve"> + </w:t>
-      </w:r>
-      <w:proofErr w:type="spellStart"/>
-      <w:r>
-        <w:t>asa</w:t>
-      </w:r>
-      <w:proofErr w:type="spellEnd"/>
-      <w:r>
-        <w:t xml:space="preserve"> + </w:t>
-      </w:r>
-      <w:proofErr w:type="spellStart"/>
-      <w:r>
-        <w:t>bmi</w:t>
-      </w:r>
-      <w:proofErr w:type="spellEnd"/>
-      <w:r>
-        <w:t xml:space="preserve"> + albumin and then death30 ~ </w:t>
-      </w:r>
-      <w:proofErr w:type="spellStart"/>
-      <w:r>
-        <w:t>proced</w:t>
-      </w:r>
-      <w:proofErr w:type="spellEnd"/>
-      <w:r>
-        <w:t xml:space="preserve"> + </w:t>
-      </w:r>
-      <w:proofErr w:type="spellStart"/>
-      <w:r>
-        <w:t>asa</w:t>
-      </w:r>
-      <w:proofErr w:type="spellEnd"/>
-      <w:r>
-        <w:t xml:space="preserve"> + </w:t>
-      </w:r>
-      <w:proofErr w:type="spellStart"/>
-      <w:r>
-        <w:t>bmi</w:t>
-      </w:r>
-      <w:proofErr w:type="spellEnd"/>
-      <w:r>
-        <w:t>; compared results (no different interpretations)</w:t>
+      <w:proofErr w:type="gramEnd"/>
+      <w:r>
+        <w:t xml:space="preserve"> 39, so its probabilities couldn’t be predicted</w:t>
       </w:r>
       <w:bookmarkStart w:id="0" w:name="_GoBack"/>
       <w:bookmarkEnd w:id="0"/>
     </w:p>
     <w:p>
       <w:r>
+        <w:t xml:space="preserve">Modeled logistic regressions for death30 ~ </w:t>
+      </w:r>
+      <w:proofErr w:type="spellStart"/>
+      <w:r>
+        <w:t>proced</w:t>
+      </w:r>
+      <w:proofErr w:type="spellEnd"/>
+      <w:r>
+        <w:t xml:space="preserve"> + </w:t>
+      </w:r>
+      <w:proofErr w:type="spellStart"/>
+      <w:r>
+        <w:t>asa</w:t>
+      </w:r>
+      <w:proofErr w:type="spellEnd"/>
+      <w:r>
+        <w:t xml:space="preserve"> + </w:t>
+      </w:r>
+      <w:proofErr w:type="spellStart"/>
+      <w:r>
+        <w:t>bmi</w:t>
+      </w:r>
+      <w:proofErr w:type="spellEnd"/>
+      <w:r>
+        <w:t xml:space="preserve"> + albumin and then death30 ~ </w:t>
+      </w:r>
+      <w:proofErr w:type="spellStart"/>
+      <w:r>
+        <w:t>proced</w:t>
+      </w:r>
+      <w:proofErr w:type="spellEnd"/>
+      <w:r>
+        <w:t xml:space="preserve"> + </w:t>
+      </w:r>
+      <w:proofErr w:type="spellStart"/>
+      <w:r>
+        <w:t>asa</w:t>
+      </w:r>
+      <w:proofErr w:type="spellEnd"/>
+      <w:r>
+        <w:t xml:space="preserve"> + </w:t>
+      </w:r>
+      <w:proofErr w:type="spellStart"/>
+      <w:r>
+        <w:t>bmi</w:t>
+      </w:r>
+      <w:proofErr w:type="spellEnd"/>
+      <w:r>
+        <w:t>; compared results (no different interpretations)</w:t>
+      </w:r>
+    </w:p>
+    <w:p>
+      <w:r>
         <w:t>Complete cases for BMI, procedure, ASA (maybe albumin?) to find predicted odds of death</w:t>
+      </w:r>
+    </w:p>
+    <w:p>
+      <w:r>
+        <w:t xml:space="preserve">Bootstrapping:  </w:t>
+      </w:r>
+      <w:r>
+        <w:tab/>
       </w:r>
     </w:p>
     <w:sectPr>
@@ -803,7 +829,7 @@
 </file>
 
 <file path=customXml/itemProps1.xml><?xml version="1.0" encoding="utf-8"?>
-<ds:datastoreItem xmlns:ds="http://schemas.openxmlformats.org/officeDocument/2006/customXml" ds:itemID="{3EB828A0-3863-42BD-B1CC-9C83FFEE2EB3}">
+<ds:datastoreItem xmlns:ds="http://schemas.openxmlformats.org/officeDocument/2006/customXml" ds:itemID="{557608B0-0296-4C72-A410-17DC65F6D324}">
   <ds:schemaRefs>
     <ds:schemaRef ds:uri="http://schemas.openxmlformats.org/officeDocument/2006/bibliography"/>
   </ds:schemaRefs>

</xml_diff>

<commit_message>
Finished bootstrap code, ran bootstrap, saved raw results of this as csv
</commit_message>
<xml_diff>
--- a/Project2/Reports/Report notes.docx
+++ b/Project2/Reports/Report notes.docx
@@ -14,15 +14,7 @@
     </w:p>
     <w:p>
       <w:r>
-        <w:t xml:space="preserve">Data cleaning: recalculated BMI, removed </w:t>
-      </w:r>
-      <w:proofErr w:type="spellStart"/>
-      <w:r>
-        <w:t>proced</w:t>
-      </w:r>
-      <w:proofErr w:type="spellEnd"/>
-      <w:r>
-        <w:t xml:space="preserve"> = 2</w:t>
+        <w:t>Data cleaning: recalculated BMI, removed proced = 2</w:t>
       </w:r>
       <w:r>
         <w:t>, categorized ASA into 1/2/3 and 4/5 b/c no deaths in ASA=1 group</w:t>
@@ -30,15 +22,7 @@
     </w:p>
     <w:p>
       <w:r>
-        <w:t xml:space="preserve">Examined missing data- MCAR or MNAR b/c no differences in other </w:t>
-      </w:r>
-      <w:proofErr w:type="spellStart"/>
-      <w:r>
-        <w:t>vars</w:t>
-      </w:r>
-      <w:proofErr w:type="spellEnd"/>
-      <w:r>
-        <w:t xml:space="preserve"> distributions based on albumin missingness</w:t>
+        <w:t>Examined missing data- MCAR or MNAR b/c no differences in other vars distributions based on albumin missingness</w:t>
       </w:r>
     </w:p>
     <w:p>
@@ -48,86 +32,25 @@
     </w:p>
     <w:p>
       <w:r>
-        <w:t xml:space="preserve">Note: hospital 30 does not have expected death rates in table 2 b/c it had no BMI values for most recent </w:t>
-      </w:r>
-      <w:proofErr w:type="spellStart"/>
-      <w:proofErr w:type="gramStart"/>
-      <w:r>
-        <w:t>pd</w:t>
-      </w:r>
-      <w:proofErr w:type="spellEnd"/>
-      <w:proofErr w:type="gramEnd"/>
-      <w:r>
-        <w:t xml:space="preserve"> 39, so its probabilities couldn’t be predicted</w:t>
+        <w:t>Note: hospital 30 does not have expected death rates in table 2 b/c it had no BMI values for most recent pd 39, so its probabilities couldn’t be predicted</w:t>
+      </w:r>
+    </w:p>
+    <w:p>
+      <w:r>
+        <w:t>Modeled logistic regressions for death30 ~ proced + asa + bmi + albumin and then death30 ~ proced + asa + bmi; compared results (no different interpretations)</w:t>
+      </w:r>
+    </w:p>
+    <w:p>
+      <w:r>
+        <w:t>Complete cases for BMI, procedure, ASA (maybe albumin?) to find predicted odds of death</w:t>
+      </w:r>
+    </w:p>
+    <w:p>
+      <w:r>
+        <w:t xml:space="preserve">Bootstrapping: 10,000 iterations where we resampled from complete cases population, then used coefficient estimates from this model to predict probabilities for original complete cases data set of those in period 39 (t/f hosp 30 was excluded since there were no complete cases for it in pd 39), mean bootstrapped probability and 95% CI for this mean were calculated by hospital by selecting the 2.5% and 97.5% values for each hospital’s mean probability distribution </w:t>
       </w:r>
       <w:bookmarkStart w:id="0" w:name="_GoBack"/>
       <w:bookmarkEnd w:id="0"/>
-    </w:p>
-    <w:p>
-      <w:r>
-        <w:t xml:space="preserve">Modeled logistic regressions for death30 ~ </w:t>
-      </w:r>
-      <w:proofErr w:type="spellStart"/>
-      <w:r>
-        <w:t>proced</w:t>
-      </w:r>
-      <w:proofErr w:type="spellEnd"/>
-      <w:r>
-        <w:t xml:space="preserve"> + </w:t>
-      </w:r>
-      <w:proofErr w:type="spellStart"/>
-      <w:r>
-        <w:t>asa</w:t>
-      </w:r>
-      <w:proofErr w:type="spellEnd"/>
-      <w:r>
-        <w:t xml:space="preserve"> + </w:t>
-      </w:r>
-      <w:proofErr w:type="spellStart"/>
-      <w:r>
-        <w:t>bmi</w:t>
-      </w:r>
-      <w:proofErr w:type="spellEnd"/>
-      <w:r>
-        <w:t xml:space="preserve"> + albumin and then death30 ~ </w:t>
-      </w:r>
-      <w:proofErr w:type="spellStart"/>
-      <w:r>
-        <w:t>proced</w:t>
-      </w:r>
-      <w:proofErr w:type="spellEnd"/>
-      <w:r>
-        <w:t xml:space="preserve"> + </w:t>
-      </w:r>
-      <w:proofErr w:type="spellStart"/>
-      <w:r>
-        <w:t>asa</w:t>
-      </w:r>
-      <w:proofErr w:type="spellEnd"/>
-      <w:r>
-        <w:t xml:space="preserve"> + </w:t>
-      </w:r>
-      <w:proofErr w:type="spellStart"/>
-      <w:r>
-        <w:t>bmi</w:t>
-      </w:r>
-      <w:proofErr w:type="spellEnd"/>
-      <w:r>
-        <w:t>; compared results (no different interpretations)</w:t>
-      </w:r>
-    </w:p>
-    <w:p>
-      <w:r>
-        <w:t>Complete cases for BMI, procedure, ASA (maybe albumin?) to find predicted odds of death</w:t>
-      </w:r>
-    </w:p>
-    <w:p>
-      <w:r>
-        <w:t xml:space="preserve">Bootstrapping:  </w:t>
-      </w:r>
-      <w:r>
-        <w:tab/>
-      </w:r>
     </w:p>
     <w:sectPr>
       <w:pgSz w:w="12240" w:h="15840"/>
@@ -829,7 +752,7 @@
 </file>
 
 <file path=customXml/itemProps1.xml><?xml version="1.0" encoding="utf-8"?>
-<ds:datastoreItem xmlns:ds="http://schemas.openxmlformats.org/officeDocument/2006/customXml" ds:itemID="{557608B0-0296-4C72-A410-17DC65F6D324}">
+<ds:datastoreItem xmlns:ds="http://schemas.openxmlformats.org/officeDocument/2006/customXml" ds:itemID="{FC75C7FB-DA6C-4808-AC31-F7261217A7BB}">
   <ds:schemaRefs>
     <ds:schemaRef ds:uri="http://schemas.openxmlformats.org/officeDocument/2006/bibliography"/>
   </ds:schemaRefs>

</xml_diff>

<commit_message>
Added columns to hospital table, worked on report
</commit_message>
<xml_diff>
--- a/Project2/Reports/Report notes.docx
+++ b/Project2/Reports/Report notes.docx
@@ -48,6 +48,11 @@
     <w:p>
       <w:r>
         <w:t xml:space="preserve">Bootstrapping: 10,000 iterations where we resampled from complete cases population, then used coefficient estimates from this model to predict probabilities for original complete cases data set of those in period 39 (t/f hosp 30 was excluded since there were no complete cases for it in pd 39), mean bootstrapped probability and 95% CI for this mean were calculated by hospital by selecting the 2.5% and 97.5% values for each hospital’s mean probability distribution </w:t>
+      </w:r>
+    </w:p>
+    <w:p>
+      <w:r>
+        <w:t xml:space="preserve">Limitations: missing data (albumin), difference in death rates b/t complete cases and excluded (which leads to expected values that are too conservative), one hospital we can’t estimate for because no complete cases </w:t>
       </w:r>
       <w:bookmarkStart w:id="0" w:name="_GoBack"/>
       <w:bookmarkEnd w:id="0"/>
@@ -752,7 +757,7 @@
 </file>
 
 <file path=customXml/itemProps1.xml><?xml version="1.0" encoding="utf-8"?>
-<ds:datastoreItem xmlns:ds="http://schemas.openxmlformats.org/officeDocument/2006/customXml" ds:itemID="{FC75C7FB-DA6C-4808-AC31-F7261217A7BB}">
+<ds:datastoreItem xmlns:ds="http://schemas.openxmlformats.org/officeDocument/2006/customXml" ds:itemID="{C8FDECD4-6158-4B25-9E5D-91307E1A315D}">
   <ds:schemaRefs>
     <ds:schemaRef ds:uri="http://schemas.openxmlformats.org/officeDocument/2006/bibliography"/>
   </ds:schemaRefs>

</xml_diff>